<commit_message>
mall bug in hw1 pdf. slide changes
</commit_message>
<xml_diff>
--- a/homeworks/hw1_TheoremProver/hw1_TheoremProver.docx
+++ b/homeworks/hw1_TheoremProver/hw1_TheoremProver.docx
@@ -1208,15 +1208,15 @@
           <w:sz w:val="20"/>
           <w:szCs w:val="20"/>
         </w:rPr>
-        <w:t>&gt;Why (S&amp;</w:t>
-      </w:r>
-      <w:r>
-        <w:rPr>
-          <w:i/>
-          <w:sz w:val="20"/>
-          <w:szCs w:val="20"/>
-        </w:rPr>
-        <w:t>V)</w:t>
+        <w:t>&gt;Why (V&amp;S</w:t>
+      </w:r>
+      <w:r>
+        <w:rPr>
+          <w:i/>
+          <w:sz w:val="20"/>
+          <w:szCs w:val="20"/>
+        </w:rPr>
+        <w:t>)</w:t>
       </w:r>
     </w:p>
     <w:p>
@@ -1406,6 +1406,8 @@
       <w:r>
         <w:t>Conjunctions</w:t>
       </w:r>
+      <w:bookmarkStart w:id="0" w:name="_GoBack"/>
+      <w:bookmarkEnd w:id="0"/>
     </w:p>
     <w:p>
       <w:pPr>
@@ -1808,12 +1810,7 @@
         <w:jc w:val="both"/>
       </w:pPr>
       <w:r>
-        <w:t>Quick note about chaining conjunctions (or creating any other larger logical expressions). Your system will be pretty verbose. For example, if you try to explain why A&amp;B&amp;C&amp;D, you would g</w:t>
-      </w:r>
-      <w:bookmarkStart w:id="0" w:name="_GoBack"/>
-      <w:bookmarkEnd w:id="0"/>
-      <w:r>
-        <w:t>et the following output:</w:t>
+        <w:t>Quick note about chaining conjunctions (or creating any other larger logical expressions). Your system will be pretty verbose. For example, if you try to explain why A&amp;B&amp;C&amp;D, you would get the following output:</w:t>
       </w:r>
     </w:p>
     <w:p>
@@ -2894,6 +2891,7 @@
     <w:lsdException w:name="HTML Sample" w:semiHidden="1" w:unhideWhenUsed="1"/>
     <w:lsdException w:name="HTML Typewriter" w:semiHidden="1" w:unhideWhenUsed="1"/>
     <w:lsdException w:name="HTML Variable" w:semiHidden="1" w:unhideWhenUsed="1"/>
+    <w:lsdException w:name="Normal Table" w:semiHidden="1" w:unhideWhenUsed="1"/>
     <w:lsdException w:name="annotation subject" w:semiHidden="1" w:unhideWhenUsed="1"/>
     <w:lsdException w:name="No List" w:semiHidden="1" w:unhideWhenUsed="1"/>
     <w:lsdException w:name="Outline List 1" w:semiHidden="1" w:unhideWhenUsed="1"/>
@@ -2938,6 +2936,7 @@
     <w:lsdException w:name="Table Professional" w:semiHidden="1" w:unhideWhenUsed="1"/>
     <w:lsdException w:name="Table Subtle 1" w:semiHidden="1" w:unhideWhenUsed="1"/>
     <w:lsdException w:name="Table Subtle 2" w:semiHidden="1" w:unhideWhenUsed="1"/>
+    <w:lsdException w:name="Table Web 1" w:semiHidden="1" w:unhideWhenUsed="1"/>
     <w:lsdException w:name="Table Web 2" w:semiHidden="1" w:unhideWhenUsed="1"/>
     <w:lsdException w:name="Table Web 3" w:semiHidden="1" w:unhideWhenUsed="1"/>
     <w:lsdException w:name="Balloon Text" w:semiHidden="1" w:unhideWhenUsed="1"/>
@@ -3555,7 +3554,7 @@
 </file>
 
 <file path=customXml/itemProps1.xml><?xml version="1.0" encoding="utf-8"?>
-<ds:datastoreItem xmlns:ds="http://schemas.openxmlformats.org/officeDocument/2006/customXml" ds:itemID="{547E390C-30B4-F642-AC30-E179CEF26C6A}">
+<ds:datastoreItem xmlns:ds="http://schemas.openxmlformats.org/officeDocument/2006/customXml" ds:itemID="{895164DF-3A13-134A-96EC-CB9C85350132}">
   <ds:schemaRefs>
     <ds:schemaRef ds:uri="http://schemas.openxmlformats.org/officeDocument/2006/bibliography"/>
   </ds:schemaRefs>

</xml_diff>